<commit_message>
adding project and test1
</commit_message>
<xml_diff>
--- a/Laboration 3/Tidslogg.docx
+++ b/Laboration 3/Tidslogg.docx
@@ -490,7 +490,15 @@
                 <w:szCs w:val="24"/>
                 <w:lang w:val="sv-SE"/>
               </w:rPr>
-              <w:t xml:space="preserve">Förstudie </w:t>
+              <w:t>Testvits</w:t>
+            </w:r>
+            <w:r>
+              <w:rPr>
+                <w:sz w:val="24"/>
+                <w:szCs w:val="24"/>
+                <w:lang w:val="sv-SE"/>
+              </w:rPr>
+              <w:t xml:space="preserve"> </w:t>
             </w:r>
           </w:p>
         </w:tc>
@@ -526,7 +534,16 @@
                 <w:szCs w:val="24"/>
                 <w:lang w:val="sv-SE"/>
               </w:rPr>
-              <w:t>-X</w:t>
+              <w:t>-</w:t>
+            </w:r>
+            <w:r>
+              <w:rPr>
+                <w:b w:val="0"/>
+                <w:sz w:val="24"/>
+                <w:szCs w:val="24"/>
+                <w:lang w:val="sv-SE"/>
+              </w:rPr>
+              <w:t>15</w:t>
             </w:r>
           </w:p>
         </w:tc>
@@ -565,7 +582,15 @@
                 <w:szCs w:val="24"/>
                 <w:lang w:val="sv-SE"/>
               </w:rPr>
-              <w:t>22.00</w:t>
+              <w:t>01</w:t>
+            </w:r>
+            <w:r>
+              <w:rPr>
+                <w:sz w:val="24"/>
+                <w:szCs w:val="24"/>
+                <w:lang w:val="sv-SE"/>
+              </w:rPr>
+              <w:t>.00</w:t>
             </w:r>
           </w:p>
         </w:tc>
@@ -588,7 +613,15 @@
                 <w:szCs w:val="24"/>
                 <w:lang w:val="sv-SE"/>
               </w:rPr>
-              <w:t xml:space="preserve">Samlar information samt </w:t>
+              <w:t>Integration</w:t>
+            </w:r>
+            <w:r>
+              <w:rPr>
+                <w:sz w:val="24"/>
+                <w:szCs w:val="24"/>
+                <w:lang w:val="sv-SE"/>
+              </w:rPr>
+              <w:t xml:space="preserve"> </w:t>
             </w:r>
           </w:p>
         </w:tc>
@@ -627,7 +660,16 @@
                 <w:szCs w:val="24"/>
                 <w:lang w:val="sv-SE"/>
               </w:rPr>
-              <w:t>-X</w:t>
+              <w:t>-</w:t>
+            </w:r>
+            <w:r>
+              <w:rPr>
+                <w:b w:val="0"/>
+                <w:sz w:val="24"/>
+                <w:szCs w:val="24"/>
+                <w:lang w:val="sv-SE"/>
+              </w:rPr>
+              <w:t>16</w:t>
             </w:r>
           </w:p>
         </w:tc>
@@ -725,7 +767,16 @@
                 <w:szCs w:val="24"/>
                 <w:lang w:val="sv-SE"/>
               </w:rPr>
-              <w:t>-X</w:t>
+              <w:t>-</w:t>
+            </w:r>
+            <w:r>
+              <w:rPr>
+                <w:b w:val="0"/>
+                <w:sz w:val="24"/>
+                <w:szCs w:val="24"/>
+                <w:lang w:val="sv-SE"/>
+              </w:rPr>
+              <w:t>17</w:t>
             </w:r>
           </w:p>
         </w:tc>
@@ -764,7 +815,23 @@
                 <w:szCs w:val="24"/>
                 <w:lang w:val="sv-SE"/>
               </w:rPr>
-              <w:t>11.00</w:t>
+              <w:t>1</w:t>
+            </w:r>
+            <w:r>
+              <w:rPr>
+                <w:sz w:val="24"/>
+                <w:szCs w:val="24"/>
+                <w:lang w:val="sv-SE"/>
+              </w:rPr>
+              <w:t>0</w:t>
+            </w:r>
+            <w:r>
+              <w:rPr>
+                <w:sz w:val="24"/>
+                <w:szCs w:val="24"/>
+                <w:lang w:val="sv-SE"/>
+              </w:rPr>
+              <w:t>.00</w:t>
             </w:r>
           </w:p>
         </w:tc>
@@ -787,7 +854,7 @@
                 <w:szCs w:val="24"/>
                 <w:lang w:val="sv-SE"/>
               </w:rPr>
-              <w:t>Förstudie</w:t>
+              <w:t>Reflektion</w:t>
             </w:r>
           </w:p>
         </w:tc>
@@ -830,7 +897,16 @@
                 <w:szCs w:val="24"/>
                 <w:lang w:val="sv-SE"/>
               </w:rPr>
-              <w:t>-X</w:t>
+              <w:t>-</w:t>
+            </w:r>
+            <w:r>
+              <w:rPr>
+                <w:b w:val="0"/>
+                <w:sz w:val="24"/>
+                <w:szCs w:val="24"/>
+                <w:lang w:val="sv-SE"/>
+              </w:rPr>
+              <w:t>17</w:t>
             </w:r>
           </w:p>
         </w:tc>
@@ -898,126 +974,15 @@
                 <w:szCs w:val="24"/>
                 <w:lang w:val="sv-SE"/>
               </w:rPr>
-              <w:t>Förstudie</w:t>
-            </w:r>
-            <w:r>
-              <w:rPr>
-                <w:sz w:val="24"/>
-                <w:szCs w:val="24"/>
-                <w:lang w:val="sv-SE"/>
-              </w:rPr>
-              <w:t xml:space="preserve"> </w:t>
-            </w:r>
-          </w:p>
-        </w:tc>
-      </w:tr>
-      <w:tr>
-        <w:trPr>
-          <w:trHeight w:val="224"/>
-        </w:trPr>
-        <w:tc>
-          <w:tcPr>
-            <w:cnfStyle w:val="001000000000" w:firstRow="0" w:lastRow="0" w:firstColumn="1" w:lastColumn="0" w:oddVBand="0" w:evenVBand="0" w:oddHBand="0" w:evenHBand="0" w:firstRowFirstColumn="0" w:firstRowLastColumn="0" w:lastRowFirstColumn="0" w:lastRowLastColumn="0"/>
-            <w:tcW w:w="2660" w:type="dxa"/>
-            <w:tcBorders>
-              <w:top w:val="single" w:sz="4" w:space="0" w:color="auto"/>
-            </w:tcBorders>
-          </w:tcPr>
-          <w:p>
-            <w:pPr>
-              <w:rPr>
-                <w:b w:val="0"/>
-                <w:sz w:val="24"/>
-                <w:szCs w:val="24"/>
-                <w:lang w:val="sv-SE"/>
-              </w:rPr>
-            </w:pPr>
-            <w:r>
-              <w:rPr>
-                <w:b w:val="0"/>
-                <w:sz w:val="24"/>
-                <w:szCs w:val="24"/>
-                <w:lang w:val="sv-SE"/>
-              </w:rPr>
-              <w:t>2014-12</w:t>
-            </w:r>
-            <w:r>
-              <w:rPr>
-                <w:b w:val="0"/>
-                <w:sz w:val="24"/>
-                <w:szCs w:val="24"/>
-                <w:lang w:val="sv-SE"/>
-              </w:rPr>
-              <w:t>-X</w:t>
-            </w:r>
-          </w:p>
-        </w:tc>
-        <w:tc>
-          <w:tcPr>
-            <w:tcW w:w="2693" w:type="dxa"/>
-            <w:tcBorders>
-              <w:top w:val="single" w:sz="4" w:space="0" w:color="auto"/>
-              <w:bottom w:val="single" w:sz="4" w:space="0" w:color="auto"/>
-            </w:tcBorders>
-          </w:tcPr>
-          <w:p>
-            <w:pPr>
-              <w:cnfStyle w:val="000000000000" w:firstRow="0" w:lastRow="0" w:firstColumn="0" w:lastColumn="0" w:oddVBand="0" w:evenVBand="0" w:oddHBand="0" w:evenHBand="0" w:firstRowFirstColumn="0" w:firstRowLastColumn="0" w:lastRowFirstColumn="0" w:lastRowLastColumn="0"/>
-              <w:rPr>
-                <w:sz w:val="24"/>
-                <w:szCs w:val="24"/>
-                <w:lang w:val="sv-SE"/>
-              </w:rPr>
-            </w:pPr>
-            <w:r>
-              <w:rPr>
-                <w:sz w:val="24"/>
-                <w:szCs w:val="24"/>
-                <w:lang w:val="sv-SE"/>
-              </w:rPr>
-              <w:t>13.00</w:t>
-            </w:r>
-            <w:r>
-              <w:rPr>
-                <w:sz w:val="24"/>
-                <w:szCs w:val="24"/>
-                <w:lang w:val="sv-SE"/>
-              </w:rPr>
-              <w:sym w:font="Wingdings" w:char="F0E0"/>
-            </w:r>
-            <w:r>
-              <w:rPr>
-                <w:sz w:val="24"/>
-                <w:szCs w:val="24"/>
-                <w:lang w:val="sv-SE"/>
-              </w:rPr>
-              <w:t>17.10</w:t>
-            </w:r>
-          </w:p>
-        </w:tc>
-        <w:tc>
-          <w:tcPr>
-            <w:tcW w:w="3859" w:type="dxa"/>
-            <w:tcBorders>
-              <w:top w:val="single" w:sz="4" w:space="0" w:color="auto"/>
-            </w:tcBorders>
-          </w:tcPr>
-          <w:p>
-            <w:pPr>
-              <w:cnfStyle w:val="000000000000" w:firstRow="0" w:lastRow="0" w:firstColumn="0" w:lastColumn="0" w:oddVBand="0" w:evenVBand="0" w:oddHBand="0" w:evenHBand="0" w:firstRowFirstColumn="0" w:firstRowLastColumn="0" w:lastRowFirstColumn="0" w:lastRowLastColumn="0"/>
-              <w:rPr>
-                <w:sz w:val="24"/>
-                <w:szCs w:val="24"/>
-                <w:lang w:val="sv-SE"/>
-              </w:rPr>
-            </w:pPr>
-            <w:r>
-              <w:rPr>
-                <w:sz w:val="24"/>
-                <w:szCs w:val="24"/>
-                <w:lang w:val="sv-SE"/>
-              </w:rPr>
-              <w:t>Förstudie</w:t>
+              <w:t>Renskrivning</w:t>
+            </w:r>
+            <w:r>
+              <w:rPr>
+                <w:sz w:val="24"/>
+                <w:szCs w:val="24"/>
+                <w:lang w:val="sv-SE"/>
+              </w:rPr>
+              <w:t xml:space="preserve"> - Inlämning</w:t>
             </w:r>
           </w:p>
         </w:tc>
@@ -1043,7 +1008,12 @@
       <w:bookmarkEnd w:id="0"/>
     </w:p>
     <w:sectPr>
-      <w:headerReference w:type="default" r:id="rId7"/>
+      <w:headerReference w:type="even" r:id="rId7"/>
+      <w:headerReference w:type="default" r:id="rId8"/>
+      <w:footerReference w:type="even" r:id="rId9"/>
+      <w:footerReference w:type="default" r:id="rId10"/>
+      <w:headerReference w:type="first" r:id="rId11"/>
+      <w:footerReference w:type="first" r:id="rId12"/>
       <w:pgSz w:w="11906" w:h="16838"/>
       <w:pgMar w:top="1417" w:right="1417" w:bottom="1417" w:left="1417" w:header="708" w:footer="708" w:gutter="0"/>
       <w:cols w:space="708"/>
@@ -1078,6 +1048,36 @@
 </w:endnotes>
 </file>
 
+<file path=word/footer1.xml><?xml version="1.0" encoding="utf-8"?>
+<w:ftr xmlns:wpc="http://schemas.microsoft.com/office/word/2010/wordprocessingCanvas" xmlns:mc="http://schemas.openxmlformats.org/markup-compatibility/2006" xmlns:o="urn:schemas-microsoft-com:office:office" xmlns:r="http://schemas.openxmlformats.org/officeDocument/2006/relationships" xmlns:m="http://schemas.openxmlformats.org/officeDocument/2006/math" xmlns:v="urn:schemas-microsoft-com:vml" xmlns:wp14="http://schemas.microsoft.com/office/word/2010/wordprocessingDrawing" xmlns:wp="http://schemas.openxmlformats.org/drawingml/2006/wordprocessingDrawing" xmlns:w10="urn:schemas-microsoft-com:office:word" xmlns:w="http://schemas.openxmlformats.org/wordprocessingml/2006/main" xmlns:w14="http://schemas.microsoft.com/office/word/2010/wordml" xmlns:wpg="http://schemas.microsoft.com/office/word/2010/wordprocessingGroup" xmlns:wpi="http://schemas.microsoft.com/office/word/2010/wordprocessingInk" xmlns:wne="http://schemas.microsoft.com/office/word/2006/wordml" xmlns:wps="http://schemas.microsoft.com/office/word/2010/wordprocessingShape" mc:Ignorable="w14 wp14">
+  <w:p>
+    <w:pPr>
+      <w:pStyle w:val="Footer"/>
+    </w:pPr>
+  </w:p>
+</w:ftr>
+</file>
+
+<file path=word/footer2.xml><?xml version="1.0" encoding="utf-8"?>
+<w:ftr xmlns:wpc="http://schemas.microsoft.com/office/word/2010/wordprocessingCanvas" xmlns:mc="http://schemas.openxmlformats.org/markup-compatibility/2006" xmlns:o="urn:schemas-microsoft-com:office:office" xmlns:r="http://schemas.openxmlformats.org/officeDocument/2006/relationships" xmlns:m="http://schemas.openxmlformats.org/officeDocument/2006/math" xmlns:v="urn:schemas-microsoft-com:vml" xmlns:wp14="http://schemas.microsoft.com/office/word/2010/wordprocessingDrawing" xmlns:wp="http://schemas.openxmlformats.org/drawingml/2006/wordprocessingDrawing" xmlns:w10="urn:schemas-microsoft-com:office:word" xmlns:w="http://schemas.openxmlformats.org/wordprocessingml/2006/main" xmlns:w14="http://schemas.microsoft.com/office/word/2010/wordml" xmlns:wpg="http://schemas.microsoft.com/office/word/2010/wordprocessingGroup" xmlns:wpi="http://schemas.microsoft.com/office/word/2010/wordprocessingInk" xmlns:wne="http://schemas.microsoft.com/office/word/2006/wordml" xmlns:wps="http://schemas.microsoft.com/office/word/2010/wordprocessingShape" mc:Ignorable="w14 wp14">
+  <w:p>
+    <w:pPr>
+      <w:pStyle w:val="Footer"/>
+    </w:pPr>
+  </w:p>
+</w:ftr>
+</file>
+
+<file path=word/footer3.xml><?xml version="1.0" encoding="utf-8"?>
+<w:ftr xmlns:wpc="http://schemas.microsoft.com/office/word/2010/wordprocessingCanvas" xmlns:mc="http://schemas.openxmlformats.org/markup-compatibility/2006" xmlns:o="urn:schemas-microsoft-com:office:office" xmlns:r="http://schemas.openxmlformats.org/officeDocument/2006/relationships" xmlns:m="http://schemas.openxmlformats.org/officeDocument/2006/math" xmlns:v="urn:schemas-microsoft-com:vml" xmlns:wp14="http://schemas.microsoft.com/office/word/2010/wordprocessingDrawing" xmlns:wp="http://schemas.openxmlformats.org/drawingml/2006/wordprocessingDrawing" xmlns:w10="urn:schemas-microsoft-com:office:word" xmlns:w="http://schemas.openxmlformats.org/wordprocessingml/2006/main" xmlns:w14="http://schemas.microsoft.com/office/word/2010/wordml" xmlns:wpg="http://schemas.microsoft.com/office/word/2010/wordprocessingGroup" xmlns:wpi="http://schemas.microsoft.com/office/word/2010/wordprocessingInk" xmlns:wne="http://schemas.microsoft.com/office/word/2006/wordml" xmlns:wps="http://schemas.microsoft.com/office/word/2010/wordprocessingShape" mc:Ignorable="w14 wp14">
+  <w:p>
+    <w:pPr>
+      <w:pStyle w:val="Footer"/>
+    </w:pPr>
+  </w:p>
+</w:ftr>
+</file>
+
 <file path=word/footnotes.xml><?xml version="1.0" encoding="utf-8"?>
 <w:footnotes xmlns:wpc="http://schemas.microsoft.com/office/word/2010/wordprocessingCanvas" xmlns:mc="http://schemas.openxmlformats.org/markup-compatibility/2006" xmlns:o="urn:schemas-microsoft-com:office:office" xmlns:r="http://schemas.openxmlformats.org/officeDocument/2006/relationships" xmlns:m="http://schemas.openxmlformats.org/officeDocument/2006/math" xmlns:v="urn:schemas-microsoft-com:vml" xmlns:wp14="http://schemas.microsoft.com/office/word/2010/wordprocessingDrawing" xmlns:wp="http://schemas.openxmlformats.org/drawingml/2006/wordprocessingDrawing" xmlns:w10="urn:schemas-microsoft-com:office:word" xmlns:w="http://schemas.openxmlformats.org/wordprocessingml/2006/main" xmlns:w14="http://schemas.microsoft.com/office/word/2010/wordml" xmlns:wpg="http://schemas.microsoft.com/office/word/2010/wordprocessingGroup" xmlns:wpi="http://schemas.microsoft.com/office/word/2010/wordprocessingInk" xmlns:wne="http://schemas.microsoft.com/office/word/2006/wordml" xmlns:wps="http://schemas.microsoft.com/office/word/2010/wordprocessingShape" mc:Ignorable="w14 wp14">
   <w:footnote w:type="separator" w:id="-1">
@@ -1109,13 +1109,26 @@
     <w:pPr>
       <w:pStyle w:val="Header"/>
     </w:pPr>
+  </w:p>
+</w:hdr>
+</file>
+
+<file path=word/header2.xml><?xml version="1.0" encoding="utf-8"?>
+<w:hdr xmlns:wpc="http://schemas.microsoft.com/office/word/2010/wordprocessingCanvas" xmlns:mc="http://schemas.openxmlformats.org/markup-compatibility/2006" xmlns:o="urn:schemas-microsoft-com:office:office" xmlns:r="http://schemas.openxmlformats.org/officeDocument/2006/relationships" xmlns:m="http://schemas.openxmlformats.org/officeDocument/2006/math" xmlns:v="urn:schemas-microsoft-com:vml" xmlns:wp14="http://schemas.microsoft.com/office/word/2010/wordprocessingDrawing" xmlns:wp="http://schemas.openxmlformats.org/drawingml/2006/wordprocessingDrawing" xmlns:w10="urn:schemas-microsoft-com:office:word" xmlns:w="http://schemas.openxmlformats.org/wordprocessingml/2006/main" xmlns:w14="http://schemas.microsoft.com/office/word/2010/wordml" xmlns:wpg="http://schemas.microsoft.com/office/word/2010/wordprocessingGroup" xmlns:wpi="http://schemas.microsoft.com/office/word/2010/wordprocessingInk" xmlns:wne="http://schemas.microsoft.com/office/word/2006/wordml" xmlns:wps="http://schemas.microsoft.com/office/word/2010/wordprocessingShape" mc:Ignorable="w14 wp14">
+  <w:p>
+    <w:pPr>
+      <w:pStyle w:val="Header"/>
+    </w:pPr>
     <w:proofErr w:type="spellStart"/>
     <w:r>
       <w:t>Laboration</w:t>
     </w:r>
     <w:proofErr w:type="spellEnd"/>
     <w:r>
-      <w:t xml:space="preserve"> 2</w:t>
+      <w:t xml:space="preserve"> </w:t>
+    </w:r>
+    <w:r>
+      <w:t>3</w:t>
     </w:r>
   </w:p>
   <w:p>
@@ -1142,38 +1155,14 @@
       <w:t>1dv404-laborationer</w:t>
     </w:r>
   </w:p>
+</w:hdr>
+</file>
+
+<file path=word/header3.xml><?xml version="1.0" encoding="utf-8"?>
+<w:hdr xmlns:wpc="http://schemas.microsoft.com/office/word/2010/wordprocessingCanvas" xmlns:mc="http://schemas.openxmlformats.org/markup-compatibility/2006" xmlns:o="urn:schemas-microsoft-com:office:office" xmlns:r="http://schemas.openxmlformats.org/officeDocument/2006/relationships" xmlns:m="http://schemas.openxmlformats.org/officeDocument/2006/math" xmlns:v="urn:schemas-microsoft-com:vml" xmlns:wp14="http://schemas.microsoft.com/office/word/2010/wordprocessingDrawing" xmlns:wp="http://schemas.openxmlformats.org/drawingml/2006/wordprocessingDrawing" xmlns:w10="urn:schemas-microsoft-com:office:word" xmlns:w="http://schemas.openxmlformats.org/wordprocessingml/2006/main" xmlns:w14="http://schemas.microsoft.com/office/word/2010/wordml" xmlns:wpg="http://schemas.microsoft.com/office/word/2010/wordprocessingGroup" xmlns:wpi="http://schemas.microsoft.com/office/word/2010/wordprocessingInk" xmlns:wne="http://schemas.microsoft.com/office/word/2006/wordml" xmlns:wps="http://schemas.microsoft.com/office/word/2010/wordprocessingShape" mc:Ignorable="w14 wp14">
   <w:p>
     <w:pPr>
       <w:pStyle w:val="Header"/>
-      <w:rPr>
-        <w:lang w:val="sv-SE"/>
-      </w:rPr>
-    </w:pPr>
-    <w:r>
-      <w:rPr>
-        <w:lang w:val="sv-SE"/>
-      </w:rPr>
-      <w:t>Kund: “</w:t>
-    </w:r>
-    <w:r>
-      <w:rPr>
-        <w:lang w:val="sv-SE"/>
-      </w:rPr>
-      <w:t xml:space="preserve">Dardan Drini, </w:t>
-    </w:r>
-    <w:r>
-      <w:rPr>
-        <w:lang w:val="sv-SE"/>
-      </w:rPr>
-      <w:t>”</w:t>
-    </w:r>
-  </w:p>
-  <w:p>
-    <w:pPr>
-      <w:pStyle w:val="Header"/>
-      <w:rPr>
-        <w:lang w:val="sv-SE"/>
-      </w:rPr>
     </w:pPr>
   </w:p>
 </w:hdr>
@@ -1487,6 +1476,31 @@
     <w:link w:val="Header"/>
     <w:uiPriority w:val="99"/>
     <w:rsid w:val="001C7A08"/>
+    <w:rPr>
+      <w:lang w:val="en-US"/>
+    </w:rPr>
+  </w:style>
+  <w:style w:type="paragraph" w:styleId="Footer">
+    <w:name w:val="footer"/>
+    <w:basedOn w:val="Normal"/>
+    <w:link w:val="FooterChar"/>
+    <w:uiPriority w:val="99"/>
+    <w:unhideWhenUsed/>
+    <w:rsid w:val="006A22DD"/>
+    <w:pPr>
+      <w:tabs>
+        <w:tab w:val="center" w:pos="4536"/>
+        <w:tab w:val="right" w:pos="9072"/>
+      </w:tabs>
+      <w:spacing w:after="0" w:line="240" w:lineRule="auto"/>
+    </w:pPr>
+  </w:style>
+  <w:style w:type="character" w:customStyle="1" w:styleId="FooterChar">
+    <w:name w:val="Footer Char"/>
+    <w:basedOn w:val="DefaultParagraphFont"/>
+    <w:link w:val="Footer"/>
+    <w:uiPriority w:val="99"/>
+    <w:rsid w:val="006A22DD"/>
     <w:rPr>
       <w:lang w:val="en-US"/>
     </w:rPr>
@@ -1806,6 +1820,31 @@
       <w:lang w:val="en-US"/>
     </w:rPr>
   </w:style>
+  <w:style w:type="paragraph" w:styleId="Footer">
+    <w:name w:val="footer"/>
+    <w:basedOn w:val="Normal"/>
+    <w:link w:val="FooterChar"/>
+    <w:uiPriority w:val="99"/>
+    <w:unhideWhenUsed/>
+    <w:rsid w:val="006A22DD"/>
+    <w:pPr>
+      <w:tabs>
+        <w:tab w:val="center" w:pos="4536"/>
+        <w:tab w:val="right" w:pos="9072"/>
+      </w:tabs>
+      <w:spacing w:after="0" w:line="240" w:lineRule="auto"/>
+    </w:pPr>
+  </w:style>
+  <w:style w:type="character" w:customStyle="1" w:styleId="FooterChar">
+    <w:name w:val="Footer Char"/>
+    <w:basedOn w:val="DefaultParagraphFont"/>
+    <w:link w:val="Footer"/>
+    <w:uiPriority w:val="99"/>
+    <w:rsid w:val="006A22DD"/>
+    <w:rPr>
+      <w:lang w:val="en-US"/>
+    </w:rPr>
+  </w:style>
 </w:styles>
 </file>
 

</xml_diff>